<commit_message>
add regular surface introduction
</commit_message>
<xml_diff>
--- a/微分幾何.docx
+++ b/微分幾何.docx
@@ -1,6 +1,6 @@
 
 <file path=word/document.xml><?xml version="1.0" encoding="utf-8"?>
-<w:document xmlns:wpc="http://schemas.microsoft.com/office/word/2010/wordprocessingCanvas" xmlns:cx="http://schemas.microsoft.com/office/drawing/2014/chartex" xmlns:cx1="http://schemas.microsoft.com/office/drawing/2015/9/8/chartex" xmlns:cx2="http://schemas.microsoft.com/office/drawing/2015/10/21/chartex" xmlns:cx3="http://schemas.microsoft.com/office/drawing/2016/5/9/chartex" xmlns:cx4="http://schemas.microsoft.com/office/drawing/2016/5/10/chartex" xmlns:cx5="http://schemas.microsoft.com/office/drawing/2016/5/11/chartex" xmlns:cx6="http://schemas.microsoft.com/office/drawing/2016/5/12/chartex" xmlns:cx7="http://schemas.microsoft.com/office/drawing/2016/5/13/chartex" xmlns:cx8="http://schemas.microsoft.com/office/drawing/2016/5/14/chartex" xmlns:mc="http://schemas.openxmlformats.org/markup-compatibility/2006" xmlns:aink="http://schemas.microsoft.com/office/drawing/2016/ink" xmlns:am3d="http://schemas.microsoft.com/office/drawing/2017/model3d" xmlns:o="urn:schemas-microsoft-com:office:office" xmlns:oel="http://schemas.microsoft.com/office/2019/extlst" xmlns:r="http://schemas.openxmlformats.org/officeDocument/2006/relationships" xmlns:m="http://schemas.openxmlformats.org/officeDocument/2006/math" xmlns:v="urn:schemas-microsoft-com:vml" xmlns:wp14="http://schemas.microsoft.com/office/word/2010/wordprocessingDrawing" xmlns:wp="http://schemas.openxmlformats.org/drawingml/2006/wordprocessingDrawing" xmlns:w10="urn:schemas-microsoft-com:office:word" xmlns:w="http://schemas.openxmlformats.org/wordprocessingml/2006/main" xmlns:w14="http://schemas.microsoft.com/office/word/2010/wordml" xmlns:w15="http://schemas.microsoft.com/office/word/2012/wordml" xmlns:w16cex="http://schemas.microsoft.com/office/word/2018/wordml/cex" xmlns:w16cid="http://schemas.microsoft.com/office/word/2016/wordml/cid" xmlns:w16="http://schemas.microsoft.com/office/word/2018/wordml" xmlns:w16sdtdh="http://schemas.microsoft.com/office/word/2020/wordml/sdtdatahash" xmlns:w16se="http://schemas.microsoft.com/office/word/2015/wordml/symex" xmlns:wpg="http://schemas.microsoft.com/office/word/2010/wordprocessingGroup" xmlns:wpi="http://schemas.microsoft.com/office/word/2010/wordprocessingInk" xmlns:wne="http://schemas.microsoft.com/office/word/2006/wordml" xmlns:wps="http://schemas.microsoft.com/office/word/2010/wordprocessingShape" mc:Ignorable="w14 w15 w16se w16cid w16 w16cex w16sdtdh wp14">
+<w:document xmlns:wpc="http://schemas.microsoft.com/office/word/2010/wordprocessingCanvas" xmlns:cx="http://schemas.microsoft.com/office/drawing/2014/chartex" xmlns:cx1="http://schemas.microsoft.com/office/drawing/2015/9/8/chartex" xmlns:cx2="http://schemas.microsoft.com/office/drawing/2015/10/21/chartex" xmlns:cx3="http://schemas.microsoft.com/office/drawing/2016/5/9/chartex" xmlns:cx4="http://schemas.microsoft.com/office/drawing/2016/5/10/chartex" xmlns:cx5="http://schemas.microsoft.com/office/drawing/2016/5/11/chartex" xmlns:cx6="http://schemas.microsoft.com/office/drawing/2016/5/12/chartex" xmlns:cx7="http://schemas.microsoft.com/office/drawing/2016/5/13/chartex" xmlns:cx8="http://schemas.microsoft.com/office/drawing/2016/5/14/chartex" xmlns:mc="http://schemas.openxmlformats.org/markup-compatibility/2006" xmlns:aink="http://schemas.microsoft.com/office/drawing/2016/ink" xmlns:am3d="http://schemas.microsoft.com/office/drawing/2017/model3d" xmlns:o="urn:schemas-microsoft-com:office:office" xmlns:oel="http://schemas.microsoft.com/office/2019/extlst" xmlns:r="http://schemas.openxmlformats.org/officeDocument/2006/relationships" xmlns:m="http://schemas.openxmlformats.org/officeDocument/2006/math" xmlns:v="urn:schemas-microsoft-com:vml" xmlns:wp14="http://schemas.microsoft.com/office/word/2010/wordprocessingDrawing" xmlns:wp="http://schemas.openxmlformats.org/drawingml/2006/wordprocessingDrawing" xmlns:w10="urn:schemas-microsoft-com:office:word" xmlns:w="http://schemas.openxmlformats.org/wordprocessingml/2006/main" xmlns:w14="http://schemas.microsoft.com/office/word/2010/wordml" xmlns:w15="http://schemas.microsoft.com/office/word/2012/wordml" xmlns:w16cex="http://schemas.microsoft.com/office/word/2018/wordml/cex" xmlns:w16cid="http://schemas.microsoft.com/office/word/2016/wordml/cid" xmlns:w16="http://schemas.microsoft.com/office/word/2018/wordml" xmlns:w16du="http://schemas.microsoft.com/office/word/2023/wordml/word16du" xmlns:w16sdtdh="http://schemas.microsoft.com/office/word/2020/wordml/sdtdatahash" xmlns:w16se="http://schemas.microsoft.com/office/word/2015/wordml/symex" xmlns:wpg="http://schemas.microsoft.com/office/word/2010/wordprocessingGroup" xmlns:wpi="http://schemas.microsoft.com/office/word/2010/wordprocessingInk" xmlns:wne="http://schemas.microsoft.com/office/word/2006/wordml" xmlns:wps="http://schemas.microsoft.com/office/word/2010/wordprocessingShape" mc:Ignorable="w14 w15 w16se w16cid w16 w16cex w16sdtdh wp14">
   <w:body>
     <w:p>
       <w:pPr>
@@ -1350,11 +1350,6 @@
       </w:r>
     </w:p>
     <w:p>
-      <w:pPr>
-        <w:rPr>
-          <w:rFonts w:hint="eastAsia"/>
-        </w:rPr>
-      </w:pPr>
       <w:r>
         <w:rPr>
           <w:rFonts w:hint="eastAsia"/>
@@ -1381,20 +1376,143 @@
         <w:t>(111/10/29)</w:t>
       </w:r>
     </w:p>
+    <w:p/>
+    <w:p/>
     <w:p>
       <w:pPr>
         <w:pStyle w:val="a3"/>
+        <w:numPr>
+          <w:ilvl w:val="0"/>
+          <w:numId w:val="9"/>
+        </w:numPr>
         <w:ind w:leftChars="0"/>
         <w:rPr>
-          <w:bdr w:val="single" w:sz="4" w:space="0" w:color="auto"/>
-        </w:rPr>
-      </w:pPr>
-    </w:p>
-    <w:p>
-      <w:pPr>
-        <w:pStyle w:val="a3"/>
-        <w:ind w:leftChars="0"/>
-      </w:pPr>
+          <w:rFonts w:hint="eastAsia"/>
+        </w:rPr>
+      </w:pPr>
+      <w:r>
+        <w:rPr>
+          <w:rFonts w:hint="eastAsia"/>
+        </w:rPr>
+        <w:t>從曲線的世界邁入曲面的世界，代表著我們從</w:t>
+      </w:r>
+      <w:r>
+        <w:rPr>
+          <w:rFonts w:hint="eastAsia"/>
+        </w:rPr>
+        <w:t>1</w:t>
+      </w:r>
+      <w:r>
+        <w:rPr>
+          <w:rFonts w:hint="eastAsia"/>
+        </w:rPr>
+        <w:t>維的空間擴展到</w:t>
+      </w:r>
+      <w:r>
+        <w:rPr>
+          <w:rFonts w:hint="eastAsia"/>
+        </w:rPr>
+        <w:t>2</w:t>
+      </w:r>
+      <w:r>
+        <w:rPr>
+          <w:rFonts w:hint="eastAsia"/>
+        </w:rPr>
+        <w:t>維的空間。</w:t>
+      </w:r>
+      <w:r>
+        <w:rPr>
+          <w:rFonts w:hint="eastAsia"/>
+        </w:rPr>
+        <w:t>1</w:t>
+      </w:r>
+      <w:r>
+        <w:rPr>
+          <w:rFonts w:hint="eastAsia"/>
+        </w:rPr>
+        <w:t>維的空間可以用單變數微積分處理，</w:t>
+      </w:r>
+      <w:r>
+        <w:rPr>
+          <w:rFonts w:hint="eastAsia"/>
+        </w:rPr>
+        <w:t>2</w:t>
+      </w:r>
+      <w:r>
+        <w:rPr>
+          <w:rFonts w:hint="eastAsia"/>
+        </w:rPr>
+        <w:t>維以上就需使用多變數的微積分了。</w:t>
+      </w:r>
+      <w:r>
+        <w:rPr>
+          <w:rFonts w:hint="eastAsia"/>
+        </w:rPr>
+        <w:t>我們學微積分也是先學單變數版本，再學習多變數版本。</w:t>
+      </w:r>
+      <w:r>
+        <w:rPr>
+          <w:rFonts w:hint="eastAsia"/>
+        </w:rPr>
+        <w:t>d</w:t>
+      </w:r>
+      <w:r>
+        <w:t>oCarmo</w:t>
+      </w:r>
+      <w:r>
+        <w:rPr>
+          <w:rFonts w:hint="eastAsia"/>
+        </w:rPr>
+        <w:t>推薦我們去看</w:t>
+      </w:r>
+      <w:r>
+        <w:rPr>
+          <w:rFonts w:hint="eastAsia"/>
+        </w:rPr>
+        <w:t>B</w:t>
+      </w:r>
+      <w:r>
+        <w:t>uck</w:t>
+      </w:r>
+      <w:r>
+        <w:rPr>
+          <w:rFonts w:hint="eastAsia"/>
+        </w:rPr>
+        <w:t>寫的</w:t>
+      </w:r>
+      <w:r>
+        <w:rPr>
+          <w:rFonts w:hint="eastAsia"/>
+        </w:rPr>
+        <w:t>A</w:t>
+      </w:r>
+      <w:r>
+        <w:t>dvanced Calculus</w:t>
+      </w:r>
+      <w:r>
+        <w:rPr>
+          <w:rFonts w:hint="eastAsia"/>
+        </w:rPr>
+        <w:t>，這是一本標準的分析教科書</w:t>
+      </w:r>
+      <w:r>
+        <w:rPr>
+          <w:rFonts w:hint="eastAsia"/>
+        </w:rPr>
+        <w:t>(</w:t>
+      </w:r>
+      <w:r>
+        <w:rPr>
+          <w:rFonts w:hint="eastAsia"/>
+        </w:rPr>
+        <w:t>我在我們學校數圖有看過</w:t>
+      </w:r>
+      <w:r>
+        <w:rPr>
+          <w:rFonts w:hint="eastAsia"/>
+        </w:rPr>
+        <w:t>)</w:t>
+      </w:r>
     </w:p>
     <w:sectPr>
       <w:pgSz w:w="11906" w:h="16838"/>
@@ -1407,7 +1525,7 @@
 </file>
 
 <file path=word/numbering.xml><?xml version="1.0" encoding="utf-8"?>
-<w:numbering xmlns:wpc="http://schemas.microsoft.com/office/word/2010/wordprocessingCanvas" xmlns:cx="http://schemas.microsoft.com/office/drawing/2014/chartex" xmlns:cx1="http://schemas.microsoft.com/office/drawing/2015/9/8/chartex" xmlns:cx2="http://schemas.microsoft.com/office/drawing/2015/10/21/chartex" xmlns:cx3="http://schemas.microsoft.com/office/drawing/2016/5/9/chartex" xmlns:cx4="http://schemas.microsoft.com/office/drawing/2016/5/10/chartex" xmlns:cx5="http://schemas.microsoft.com/office/drawing/2016/5/11/chartex" xmlns:cx6="http://schemas.microsoft.com/office/drawing/2016/5/12/chartex" xmlns:cx7="http://schemas.microsoft.com/office/drawing/2016/5/13/chartex" xmlns:cx8="http://schemas.microsoft.com/office/drawing/2016/5/14/chartex" xmlns:mc="http://schemas.openxmlformats.org/markup-compatibility/2006" xmlns:aink="http://schemas.microsoft.com/office/drawing/2016/ink" xmlns:am3d="http://schemas.microsoft.com/office/drawing/2017/model3d" xmlns:o="urn:schemas-microsoft-com:office:office" xmlns:oel="http://schemas.microsoft.com/office/2019/extlst" xmlns:r="http://schemas.openxmlformats.org/officeDocument/2006/relationships" xmlns:m="http://schemas.openxmlformats.org/officeDocument/2006/math" xmlns:v="urn:schemas-microsoft-com:vml" xmlns:wp14="http://schemas.microsoft.com/office/word/2010/wordprocessingDrawing" xmlns:wp="http://schemas.openxmlformats.org/drawingml/2006/wordprocessingDrawing" xmlns:w10="urn:schemas-microsoft-com:office:word" xmlns:w="http://schemas.openxmlformats.org/wordprocessingml/2006/main" xmlns:w14="http://schemas.microsoft.com/office/word/2010/wordml" xmlns:w15="http://schemas.microsoft.com/office/word/2012/wordml" xmlns:w16cex="http://schemas.microsoft.com/office/word/2018/wordml/cex" xmlns:w16cid="http://schemas.microsoft.com/office/word/2016/wordml/cid" xmlns:w16="http://schemas.microsoft.com/office/word/2018/wordml" xmlns:w16sdtdh="http://schemas.microsoft.com/office/word/2020/wordml/sdtdatahash" xmlns:w16se="http://schemas.microsoft.com/office/word/2015/wordml/symex" xmlns:wpg="http://schemas.microsoft.com/office/word/2010/wordprocessingGroup" xmlns:wpi="http://schemas.microsoft.com/office/word/2010/wordprocessingInk" xmlns:wne="http://schemas.microsoft.com/office/word/2006/wordml" xmlns:wps="http://schemas.microsoft.com/office/word/2010/wordprocessingShape" mc:Ignorable="w14 w15 w16se w16cid w16 w16cex w16sdtdh wp14">
+<w:numbering xmlns:wpc="http://schemas.microsoft.com/office/word/2010/wordprocessingCanvas" xmlns:cx="http://schemas.microsoft.com/office/drawing/2014/chartex" xmlns:cx1="http://schemas.microsoft.com/office/drawing/2015/9/8/chartex" xmlns:cx2="http://schemas.microsoft.com/office/drawing/2015/10/21/chartex" xmlns:cx3="http://schemas.microsoft.com/office/drawing/2016/5/9/chartex" xmlns:cx4="http://schemas.microsoft.com/office/drawing/2016/5/10/chartex" xmlns:cx5="http://schemas.microsoft.com/office/drawing/2016/5/11/chartex" xmlns:cx6="http://schemas.microsoft.com/office/drawing/2016/5/12/chartex" xmlns:cx7="http://schemas.microsoft.com/office/drawing/2016/5/13/chartex" xmlns:cx8="http://schemas.microsoft.com/office/drawing/2016/5/14/chartex" xmlns:mc="http://schemas.openxmlformats.org/markup-compatibility/2006" xmlns:aink="http://schemas.microsoft.com/office/drawing/2016/ink" xmlns:am3d="http://schemas.microsoft.com/office/drawing/2017/model3d" xmlns:o="urn:schemas-microsoft-com:office:office" xmlns:oel="http://schemas.microsoft.com/office/2019/extlst" xmlns:r="http://schemas.openxmlformats.org/officeDocument/2006/relationships" xmlns:m="http://schemas.openxmlformats.org/officeDocument/2006/math" xmlns:v="urn:schemas-microsoft-com:vml" xmlns:wp14="http://schemas.microsoft.com/office/word/2010/wordprocessingDrawing" xmlns:wp="http://schemas.openxmlformats.org/drawingml/2006/wordprocessingDrawing" xmlns:w10="urn:schemas-microsoft-com:office:word" xmlns:w="http://schemas.openxmlformats.org/wordprocessingml/2006/main" xmlns:w14="http://schemas.microsoft.com/office/word/2010/wordml" xmlns:w15="http://schemas.microsoft.com/office/word/2012/wordml" xmlns:w16cex="http://schemas.microsoft.com/office/word/2018/wordml/cex" xmlns:w16cid="http://schemas.microsoft.com/office/word/2016/wordml/cid" xmlns:w16="http://schemas.microsoft.com/office/word/2018/wordml" xmlns:w16du="http://schemas.microsoft.com/office/word/2023/wordml/word16du" xmlns:w16sdtdh="http://schemas.microsoft.com/office/word/2020/wordml/sdtdatahash" xmlns:w16se="http://schemas.microsoft.com/office/word/2015/wordml/symex" xmlns:wpg="http://schemas.microsoft.com/office/word/2010/wordprocessingGroup" xmlns:wpi="http://schemas.microsoft.com/office/word/2010/wordprocessingInk" xmlns:wne="http://schemas.microsoft.com/office/word/2006/wordml" xmlns:wps="http://schemas.microsoft.com/office/word/2010/wordprocessingShape" mc:Ignorable="w14 w15 w16se w16cid w16 w16cex w16sdtdh wp14">
   <w:abstractNum w:abstractNumId="0" w15:restartNumberingAfterBreak="0">
     <w:nsid w:val="0F821073"/>
     <w:multiLevelType w:val="hybridMultilevel"/>
@@ -1974,6 +2092,178 @@
     </w:lvl>
   </w:abstractNum>
   <w:abstractNum w:abstractNumId="5" w15:restartNumberingAfterBreak="0">
+    <w:nsid w:val="542901B9"/>
+    <w:multiLevelType w:val="hybridMultilevel"/>
+    <w:tmpl w:val="271CE796"/>
+    <w:lvl w:ilvl="0" w:tplc="FFFFFFFF">
+      <w:start w:val="1"/>
+      <w:numFmt w:val="decimal"/>
+      <w:lvlText w:val="%1."/>
+      <w:lvlJc w:val="left"/>
+      <w:pPr>
+        <w:ind w:left="960" w:hanging="480"/>
+      </w:pPr>
+    </w:lvl>
+    <w:lvl w:ilvl="1" w:tplc="FFFFFFFF" w:tentative="1">
+      <w:start w:val="1"/>
+      <w:numFmt w:val="ideographTraditional"/>
+      <w:lvlText w:val="%2、"/>
+      <w:lvlJc w:val="left"/>
+      <w:pPr>
+        <w:ind w:left="1440" w:hanging="480"/>
+      </w:pPr>
+    </w:lvl>
+    <w:lvl w:ilvl="2" w:tplc="FFFFFFFF" w:tentative="1">
+      <w:start w:val="1"/>
+      <w:numFmt w:val="lowerRoman"/>
+      <w:lvlText w:val="%3."/>
+      <w:lvlJc w:val="right"/>
+      <w:pPr>
+        <w:ind w:left="1920" w:hanging="480"/>
+      </w:pPr>
+    </w:lvl>
+    <w:lvl w:ilvl="3" w:tplc="FFFFFFFF" w:tentative="1">
+      <w:start w:val="1"/>
+      <w:numFmt w:val="decimal"/>
+      <w:lvlText w:val="%4."/>
+      <w:lvlJc w:val="left"/>
+      <w:pPr>
+        <w:ind w:left="2400" w:hanging="480"/>
+      </w:pPr>
+    </w:lvl>
+    <w:lvl w:ilvl="4" w:tplc="FFFFFFFF" w:tentative="1">
+      <w:start w:val="1"/>
+      <w:numFmt w:val="ideographTraditional"/>
+      <w:lvlText w:val="%5、"/>
+      <w:lvlJc w:val="left"/>
+      <w:pPr>
+        <w:ind w:left="2880" w:hanging="480"/>
+      </w:pPr>
+    </w:lvl>
+    <w:lvl w:ilvl="5" w:tplc="FFFFFFFF" w:tentative="1">
+      <w:start w:val="1"/>
+      <w:numFmt w:val="lowerRoman"/>
+      <w:lvlText w:val="%6."/>
+      <w:lvlJc w:val="right"/>
+      <w:pPr>
+        <w:ind w:left="3360" w:hanging="480"/>
+      </w:pPr>
+    </w:lvl>
+    <w:lvl w:ilvl="6" w:tplc="FFFFFFFF" w:tentative="1">
+      <w:start w:val="1"/>
+      <w:numFmt w:val="decimal"/>
+      <w:lvlText w:val="%7."/>
+      <w:lvlJc w:val="left"/>
+      <w:pPr>
+        <w:ind w:left="3840" w:hanging="480"/>
+      </w:pPr>
+    </w:lvl>
+    <w:lvl w:ilvl="7" w:tplc="FFFFFFFF" w:tentative="1">
+      <w:start w:val="1"/>
+      <w:numFmt w:val="ideographTraditional"/>
+      <w:lvlText w:val="%8、"/>
+      <w:lvlJc w:val="left"/>
+      <w:pPr>
+        <w:ind w:left="4320" w:hanging="480"/>
+      </w:pPr>
+    </w:lvl>
+    <w:lvl w:ilvl="8" w:tplc="FFFFFFFF" w:tentative="1">
+      <w:start w:val="1"/>
+      <w:numFmt w:val="lowerRoman"/>
+      <w:lvlText w:val="%9."/>
+      <w:lvlJc w:val="right"/>
+      <w:pPr>
+        <w:ind w:left="4800" w:hanging="480"/>
+      </w:pPr>
+    </w:lvl>
+  </w:abstractNum>
+  <w:abstractNum w:abstractNumId="6" w15:restartNumberingAfterBreak="0">
+    <w:nsid w:val="5DC52BCC"/>
+    <w:multiLevelType w:val="hybridMultilevel"/>
+    <w:tmpl w:val="E2185380"/>
+    <w:lvl w:ilvl="0" w:tplc="0409000F">
+      <w:start w:val="1"/>
+      <w:numFmt w:val="decimal"/>
+      <w:lvlText w:val="%1."/>
+      <w:lvlJc w:val="left"/>
+      <w:pPr>
+        <w:ind w:left="480" w:hanging="480"/>
+      </w:pPr>
+    </w:lvl>
+    <w:lvl w:ilvl="1" w:tplc="04090019" w:tentative="1">
+      <w:start w:val="1"/>
+      <w:numFmt w:val="ideographTraditional"/>
+      <w:lvlText w:val="%2、"/>
+      <w:lvlJc w:val="left"/>
+      <w:pPr>
+        <w:ind w:left="960" w:hanging="480"/>
+      </w:pPr>
+    </w:lvl>
+    <w:lvl w:ilvl="2" w:tplc="0409001B" w:tentative="1">
+      <w:start w:val="1"/>
+      <w:numFmt w:val="lowerRoman"/>
+      <w:lvlText w:val="%3."/>
+      <w:lvlJc w:val="right"/>
+      <w:pPr>
+        <w:ind w:left="1440" w:hanging="480"/>
+      </w:pPr>
+    </w:lvl>
+    <w:lvl w:ilvl="3" w:tplc="0409000F" w:tentative="1">
+      <w:start w:val="1"/>
+      <w:numFmt w:val="decimal"/>
+      <w:lvlText w:val="%4."/>
+      <w:lvlJc w:val="left"/>
+      <w:pPr>
+        <w:ind w:left="1920" w:hanging="480"/>
+      </w:pPr>
+    </w:lvl>
+    <w:lvl w:ilvl="4" w:tplc="04090019" w:tentative="1">
+      <w:start w:val="1"/>
+      <w:numFmt w:val="ideographTraditional"/>
+      <w:lvlText w:val="%5、"/>
+      <w:lvlJc w:val="left"/>
+      <w:pPr>
+        <w:ind w:left="2400" w:hanging="480"/>
+      </w:pPr>
+    </w:lvl>
+    <w:lvl w:ilvl="5" w:tplc="0409001B" w:tentative="1">
+      <w:start w:val="1"/>
+      <w:numFmt w:val="lowerRoman"/>
+      <w:lvlText w:val="%6."/>
+      <w:lvlJc w:val="right"/>
+      <w:pPr>
+        <w:ind w:left="2880" w:hanging="480"/>
+      </w:pPr>
+    </w:lvl>
+    <w:lvl w:ilvl="6" w:tplc="0409000F" w:tentative="1">
+      <w:start w:val="1"/>
+      <w:numFmt w:val="decimal"/>
+      <w:lvlText w:val="%7."/>
+      <w:lvlJc w:val="left"/>
+      <w:pPr>
+        <w:ind w:left="3360" w:hanging="480"/>
+      </w:pPr>
+    </w:lvl>
+    <w:lvl w:ilvl="7" w:tplc="04090019" w:tentative="1">
+      <w:start w:val="1"/>
+      <w:numFmt w:val="ideographTraditional"/>
+      <w:lvlText w:val="%8、"/>
+      <w:lvlJc w:val="left"/>
+      <w:pPr>
+        <w:ind w:left="3840" w:hanging="480"/>
+      </w:pPr>
+    </w:lvl>
+    <w:lvl w:ilvl="8" w:tplc="0409001B" w:tentative="1">
+      <w:start w:val="1"/>
+      <w:numFmt w:val="lowerRoman"/>
+      <w:lvlText w:val="%9."/>
+      <w:lvlJc w:val="right"/>
+      <w:pPr>
+        <w:ind w:left="4320" w:hanging="480"/>
+      </w:pPr>
+    </w:lvl>
+  </w:abstractNum>
+  <w:abstractNum w:abstractNumId="7" w15:restartNumberingAfterBreak="0">
     <w:nsid w:val="62D25463"/>
     <w:multiLevelType w:val="hybridMultilevel"/>
     <w:tmpl w:val="577244AA"/>
@@ -2086,7 +2376,7 @@
       </w:rPr>
     </w:lvl>
   </w:abstractNum>
-  <w:abstractNum w:abstractNumId="6" w15:restartNumberingAfterBreak="0">
+  <w:abstractNum w:abstractNumId="8" w15:restartNumberingAfterBreak="0">
     <w:nsid w:val="6E190CF5"/>
     <w:multiLevelType w:val="hybridMultilevel"/>
     <w:tmpl w:val="A1048CFE"/>
@@ -2172,10 +2462,10 @@
       </w:pPr>
     </w:lvl>
   </w:abstractNum>
-  <w:abstractNum w:abstractNumId="7" w15:restartNumberingAfterBreak="0">
+  <w:abstractNum w:abstractNumId="9" w15:restartNumberingAfterBreak="0">
     <w:nsid w:val="77BF2B32"/>
     <w:multiLevelType w:val="hybridMultilevel"/>
-    <w:tmpl w:val="F0162ACE"/>
+    <w:tmpl w:val="271CE796"/>
     <w:lvl w:ilvl="0" w:tplc="0409000F">
       <w:start w:val="1"/>
       <w:numFmt w:val="decimal"/>
@@ -2258,7 +2548,7 @@
       </w:pPr>
     </w:lvl>
   </w:abstractNum>
-  <w:abstractNum w:abstractNumId="8" w15:restartNumberingAfterBreak="0">
+  <w:abstractNum w:abstractNumId="10" w15:restartNumberingAfterBreak="0">
     <w:nsid w:val="7FB80320"/>
     <w:multiLevelType w:val="hybridMultilevel"/>
     <w:tmpl w:val="F0162ACE"/>
@@ -2357,19 +2647,25 @@
     <w:abstractNumId w:val="0"/>
   </w:num>
   <w:num w:numId="5" w16cid:durableId="2103330956">
-    <w:abstractNumId w:val="5"/>
+    <w:abstractNumId w:val="7"/>
   </w:num>
   <w:num w:numId="6" w16cid:durableId="524372757">
     <w:abstractNumId w:val="4"/>
   </w:num>
   <w:num w:numId="7" w16cid:durableId="1240679721">
+    <w:abstractNumId w:val="8"/>
+  </w:num>
+  <w:num w:numId="8" w16cid:durableId="293801697">
+    <w:abstractNumId w:val="9"/>
+  </w:num>
+  <w:num w:numId="9" w16cid:durableId="139156133">
+    <w:abstractNumId w:val="10"/>
+  </w:num>
+  <w:num w:numId="10" w16cid:durableId="833422921">
     <w:abstractNumId w:val="6"/>
   </w:num>
-  <w:num w:numId="8" w16cid:durableId="293801697">
-    <w:abstractNumId w:val="7"/>
-  </w:num>
-  <w:num w:numId="9" w16cid:durableId="139156133">
-    <w:abstractNumId w:val="8"/>
+  <w:num w:numId="11" w16cid:durableId="1117606993">
+    <w:abstractNumId w:val="5"/>
   </w:num>
 </w:numbering>
 </file>

</xml_diff>